<commit_message>
[FEMR-137] Updated change log file with sequence diagram
</commit_message>
<xml_diff>
--- a/Change_request_log_team_7_FEMR-186.docx
+++ b/Change_request_log_team_7_FEMR-186.docx
@@ -97,14 +97,12 @@
                 <w:b/>
               </w:rPr>
             </w:pPr>
-            <w:proofErr w:type="spellStart"/>
             <w:r>
               <w:rPr>
                 <w:b/>
               </w:rPr>
               <w:t>NetID</w:t>
             </w:r>
-            <w:proofErr w:type="spellEnd"/>
           </w:p>
         </w:tc>
         <w:tc>
@@ -158,47 +156,11 @@
                 <w:rFonts w:eastAsiaTheme="minorEastAsia" w:cstheme="minorEastAsia"/>
               </w:rPr>
             </w:pPr>
-            <w:proofErr w:type="spellStart"/>
-            <w:r>
-              <w:rPr>
-                <w:rFonts w:eastAsiaTheme="minorEastAsia" w:cstheme="minorEastAsia"/>
-              </w:rPr>
-              <w:t>Md</w:t>
-            </w:r>
-            <w:proofErr w:type="spellEnd"/>
-            <w:r>
-              <w:rPr>
-                <w:rFonts w:eastAsiaTheme="minorEastAsia" w:cstheme="minorEastAsia"/>
-              </w:rPr>
-              <w:t xml:space="preserve"> </w:t>
-            </w:r>
-            <w:proofErr w:type="spellStart"/>
-            <w:r>
-              <w:rPr>
-                <w:rFonts w:eastAsiaTheme="minorEastAsia" w:cstheme="minorEastAsia"/>
-              </w:rPr>
-              <w:t>Samiul</w:t>
-            </w:r>
-            <w:proofErr w:type="spellEnd"/>
-            <w:r>
-              <w:rPr>
-                <w:rFonts w:eastAsiaTheme="minorEastAsia" w:cstheme="minorEastAsia"/>
-              </w:rPr>
-              <w:t xml:space="preserve"> </w:t>
-            </w:r>
-            <w:proofErr w:type="spellStart"/>
-            <w:r>
-              <w:rPr>
-                <w:rFonts w:eastAsiaTheme="minorEastAsia" w:cstheme="minorEastAsia"/>
-              </w:rPr>
-              <w:t>Aftad</w:t>
-            </w:r>
-            <w:proofErr w:type="spellEnd"/>
-            <w:r>
-              <w:rPr>
-                <w:rFonts w:eastAsiaTheme="minorEastAsia" w:cstheme="minorEastAsia"/>
-              </w:rPr>
-              <w:t xml:space="preserve"> Chowdhury </w:t>
+            <w:r>
+              <w:rPr>
+                <w:rFonts w:eastAsiaTheme="minorEastAsia" w:cstheme="minorEastAsia"/>
+              </w:rPr>
+              <w:t xml:space="preserve">Md Samiul Aftad Chowdhury </w:t>
             </w:r>
           </w:p>
         </w:tc>
@@ -265,42 +227,12 @@
                 <w:rFonts w:eastAsiaTheme="minorEastAsia" w:cstheme="minorEastAsia"/>
               </w:rPr>
             </w:pPr>
-            <w:proofErr w:type="spellStart"/>
-            <w:r>
-              <w:rPr>
-                <w:rFonts w:eastAsiaTheme="minorEastAsia" w:cstheme="minorEastAsia"/>
-              </w:rPr>
-              <w:t>Kenechukwu</w:t>
-            </w:r>
-            <w:proofErr w:type="spellEnd"/>
-            <w:r>
-              <w:rPr>
-                <w:rFonts w:eastAsiaTheme="minorEastAsia" w:cstheme="minorEastAsia"/>
-              </w:rPr>
-              <w:t xml:space="preserve"> </w:t>
-            </w:r>
-            <w:proofErr w:type="spellStart"/>
-            <w:r>
-              <w:rPr>
-                <w:rFonts w:eastAsiaTheme="minorEastAsia" w:cstheme="minorEastAsia"/>
-              </w:rPr>
-              <w:t>Chidozie</w:t>
-            </w:r>
-            <w:proofErr w:type="spellEnd"/>
-            <w:r>
-              <w:rPr>
-                <w:rFonts w:eastAsiaTheme="minorEastAsia" w:cstheme="minorEastAsia"/>
-              </w:rPr>
-              <w:t xml:space="preserve"> </w:t>
-            </w:r>
-            <w:proofErr w:type="spellStart"/>
-            <w:r>
-              <w:rPr>
-                <w:rFonts w:eastAsiaTheme="minorEastAsia" w:cstheme="minorEastAsia"/>
-              </w:rPr>
-              <w:t>Nwankwo</w:t>
-            </w:r>
-            <w:proofErr w:type="spellEnd"/>
+            <w:r>
+              <w:rPr>
+                <w:rFonts w:eastAsiaTheme="minorEastAsia" w:cstheme="minorEastAsia"/>
+              </w:rPr>
+              <w:t>Kenechukwu Chidozie Nwankwo</w:t>
+            </w:r>
           </w:p>
         </w:tc>
         <w:tc>
@@ -367,8 +299,6 @@
       <w:pPr>
         <w:pStyle w:val="NoSpacing"/>
       </w:pPr>
-      <w:bookmarkStart w:id="1" w:name="_GoBack"/>
-      <w:bookmarkEnd w:id="1"/>
     </w:p>
     <w:p>
       <w:pPr>
@@ -378,7 +308,7 @@
           <w:color w:val="000000"/>
         </w:rPr>
       </w:pPr>
-      <w:bookmarkStart w:id="2" w:name="_Toc444154496"/>
+      <w:bookmarkStart w:id="1" w:name="_Toc444154496"/>
       <w:r>
         <w:rPr>
           <w:rStyle w:val="fontstyle01"/>
@@ -433,15 +363,7 @@
         <w:pStyle w:val="NoSpacing"/>
       </w:pPr>
       <w:r>
-        <w:t xml:space="preserve">Change the name of this field in the </w:t>
-      </w:r>
-      <w:proofErr w:type="spellStart"/>
-      <w:r>
-        <w:t>tab_fields</w:t>
-      </w:r>
-      <w:proofErr w:type="spellEnd"/>
-      <w:r>
-        <w:t xml:space="preserve"> table to reflect the new name.</w:t>
+        <w:t>Change the name of this field in the tab_fields table to reflect the new name.</w:t>
       </w:r>
     </w:p>
     <w:p>
@@ -457,7 +379,7 @@
         </w:rPr>
         <w:t>Concept Location</w:t>
       </w:r>
-      <w:bookmarkEnd w:id="2"/>
+      <w:bookmarkEnd w:id="1"/>
       <w:r>
         <w:rPr>
           <w:rFonts w:eastAsiaTheme="minorEastAsia"/>
@@ -833,21 +755,7 @@
               <w:rPr>
                 <w:rFonts w:eastAsiaTheme="minorEastAsia" w:cstheme="minorEastAsia"/>
               </w:rPr>
-              <w:t xml:space="preserve"> It took use to the file </w:t>
-            </w:r>
-            <w:proofErr w:type="gramStart"/>
-            <w:r>
-              <w:rPr>
-                <w:rFonts w:eastAsiaTheme="minorEastAsia" w:cstheme="minorEastAsia"/>
-              </w:rPr>
-              <w:t>treatmentTab.scala.html,</w:t>
-            </w:r>
-            <w:proofErr w:type="gramEnd"/>
-            <w:r>
-              <w:rPr>
-                <w:rFonts w:eastAsiaTheme="minorEastAsia" w:cstheme="minorEastAsia"/>
-              </w:rPr>
-              <w:t xml:space="preserve"> t</w:t>
+              <w:t xml:space="preserve"> It took use to the file treatmentTab.scala.html, t</w:t>
             </w:r>
             <w:r>
               <w:rPr>
@@ -1138,11 +1046,9 @@
               </w:rPr>
               <w:t>“</w:t>
             </w:r>
-            <w:proofErr w:type="spellStart"/>
             <w:r>
               <w:t>tab_fields</w:t>
             </w:r>
-            <w:proofErr w:type="spellEnd"/>
             <w:r>
               <w:t>”. We found that “treatment” is value under the column “name”</w:t>
             </w:r>
@@ -1162,13 +1068,8 @@
               </w:rPr>
               <w:t>Because in the change request it says that we have to modify the field “treatment” in the table “</w:t>
             </w:r>
-            <w:proofErr w:type="spellStart"/>
-            <w:r>
-              <w:t>tab_fields</w:t>
-            </w:r>
-            <w:proofErr w:type="spellEnd"/>
-            <w:r>
-              <w:t>”</w:t>
+            <w:r>
+              <w:t>tab_fields”</w:t>
             </w:r>
           </w:p>
         </w:tc>
@@ -1435,21 +1336,7 @@
               <w:rPr>
                 <w:rFonts w:eastAsiaTheme="minorEastAsia" w:cstheme="minorEastAsia"/>
               </w:rPr>
-              <w:t xml:space="preserve"> occurrence of treatment text is for the “tabs” table not for “</w:t>
-            </w:r>
-            <w:proofErr w:type="spellStart"/>
-            <w:r>
-              <w:rPr>
-                <w:rFonts w:eastAsiaTheme="minorEastAsia" w:cstheme="minorEastAsia"/>
-              </w:rPr>
-              <w:t>tab_fields</w:t>
-            </w:r>
-            <w:proofErr w:type="spellEnd"/>
-            <w:r>
-              <w:rPr>
-                <w:rFonts w:eastAsiaTheme="minorEastAsia" w:cstheme="minorEastAsia"/>
-              </w:rPr>
-              <w:t>” table.</w:t>
+              <w:t xml:space="preserve"> occurrence of treatment text is for the “tabs” table not for “tab_fields” table.</w:t>
             </w:r>
           </w:p>
         </w:tc>
@@ -1487,21 +1374,7 @@
               <w:rPr>
                 <w:rFonts w:eastAsiaTheme="minorEastAsia" w:cstheme="minorEastAsia"/>
               </w:rPr>
-              <w:t xml:space="preserve">using the “treatment” </w:t>
-            </w:r>
-            <w:proofErr w:type="spellStart"/>
-            <w:r>
-              <w:rPr>
-                <w:rFonts w:eastAsiaTheme="minorEastAsia" w:cstheme="minorEastAsia"/>
-              </w:rPr>
-              <w:t>tab_fields</w:t>
-            </w:r>
-            <w:proofErr w:type="spellEnd"/>
-            <w:r>
-              <w:rPr>
-                <w:rFonts w:eastAsiaTheme="minorEastAsia" w:cstheme="minorEastAsia"/>
-              </w:rPr>
-              <w:t xml:space="preserve"> from the html template files</w:t>
+              <w:t>using the “treatment” tab_fields from the html template files</w:t>
             </w:r>
           </w:p>
         </w:tc>
@@ -1546,58 +1419,38 @@
               <w:rPr>
                 <w:rFonts w:eastAsiaTheme="minorEastAsia" w:cstheme="minorEastAsia"/>
               </w:rPr>
-              <w:t xml:space="preserve">We have visited following classes to find out how the </w:t>
-            </w:r>
-            <w:proofErr w:type="spellStart"/>
-            <w:r>
-              <w:rPr>
-                <w:rFonts w:eastAsiaTheme="minorEastAsia" w:cstheme="minorEastAsia"/>
-              </w:rPr>
-              <w:t>tab_field</w:t>
-            </w:r>
-            <w:proofErr w:type="spellEnd"/>
-            <w:r>
-              <w:rPr>
-                <w:rFonts w:eastAsiaTheme="minorEastAsia" w:cstheme="minorEastAsia"/>
-              </w:rPr>
-              <w:t xml:space="preserve"> is being used, </w:t>
-            </w:r>
-            <w:proofErr w:type="spellStart"/>
+              <w:t xml:space="preserve">We have visited following classes to find out how the tab_field is being used, </w:t>
+            </w:r>
             <w:r>
               <w:rPr>
                 <w:rFonts w:eastAsiaTheme="minorEastAsia" w:cstheme="minorEastAsia"/>
               </w:rPr>
               <w:t>TabField</w:t>
             </w:r>
-            <w:proofErr w:type="spellEnd"/>
             <w:r>
               <w:rPr>
                 <w:rFonts w:eastAsiaTheme="minorEastAsia" w:cstheme="minorEastAsia"/>
               </w:rPr>
               <w:t xml:space="preserve">, </w:t>
             </w:r>
-            <w:proofErr w:type="spellStart"/>
             <w:r>
               <w:rPr>
                 <w:rFonts w:eastAsiaTheme="minorEastAsia" w:cstheme="minorEastAsia"/>
               </w:rPr>
               <w:t>TabFieldItem</w:t>
             </w:r>
-            <w:proofErr w:type="spellEnd"/>
             <w:r>
               <w:rPr>
                 <w:rFonts w:eastAsiaTheme="minorEastAsia" w:cstheme="minorEastAsia"/>
               </w:rPr>
               <w:t xml:space="preserve">, </w:t>
             </w:r>
-            <w:proofErr w:type="spellStart"/>
             <w:r>
               <w:rPr>
                 <w:rFonts w:eastAsiaTheme="minorEastAsia" w:cstheme="minorEastAsia"/>
               </w:rPr>
               <w:t>TabItem</w:t>
             </w:r>
-            <w:proofErr w:type="spellEnd"/>
           </w:p>
         </w:tc>
         <w:tc>
@@ -1644,42 +1497,30 @@
               </w:rPr>
               <w:t xml:space="preserve">From the search we have found </w:t>
             </w:r>
-            <w:proofErr w:type="spellStart"/>
             <w:r>
               <w:rPr>
                 <w:rFonts w:eastAsiaTheme="minorEastAsia" w:cstheme="minorEastAsia"/>
               </w:rPr>
               <w:t>DatabaseSeeder</w:t>
             </w:r>
-            <w:proofErr w:type="spellEnd"/>
             <w:r>
               <w:rPr>
                 <w:rFonts w:eastAsiaTheme="minorEastAsia" w:cstheme="minorEastAsia"/>
               </w:rPr>
               <w:t xml:space="preserve"> and </w:t>
             </w:r>
-            <w:proofErr w:type="spellStart"/>
             <w:r>
               <w:rPr>
                 <w:rFonts w:eastAsiaTheme="minorEastAsia" w:cstheme="minorEastAsia"/>
               </w:rPr>
               <w:t>PDFController</w:t>
             </w:r>
-            <w:proofErr w:type="spellEnd"/>
-            <w:r>
-              <w:rPr>
-                <w:rFonts w:eastAsiaTheme="minorEastAsia" w:cstheme="minorEastAsia"/>
-              </w:rPr>
-              <w:t xml:space="preserve"> this two classes using the “treatment” </w:t>
-            </w:r>
-            <w:proofErr w:type="spellStart"/>
-            <w:r>
-              <w:rPr>
-                <w:rFonts w:eastAsiaTheme="minorEastAsia" w:cstheme="minorEastAsia"/>
-              </w:rPr>
-              <w:t>tab_field</w:t>
-            </w:r>
-            <w:proofErr w:type="spellEnd"/>
+            <w:r>
+              <w:rPr>
+                <w:rFonts w:eastAsiaTheme="minorEastAsia" w:cstheme="minorEastAsia"/>
+              </w:rPr>
+              <w:t xml:space="preserve"> this two classes using the “treatment” tab_field</w:t>
+            </w:r>
           </w:p>
         </w:tc>
         <w:tc>
@@ -1747,7 +1588,7 @@
         </w:rPr>
         <w:t xml:space="preserve"> </w:t>
       </w:r>
-      <w:bookmarkStart w:id="3" w:name="_Toc444154497"/>
+      <w:bookmarkStart w:id="2" w:name="_Toc444154497"/>
     </w:p>
     <w:p>
       <w:pPr>
@@ -1773,7 +1614,7 @@
         <w:lastRenderedPageBreak/>
         <w:t>Impact Analysis</w:t>
       </w:r>
-      <w:bookmarkEnd w:id="3"/>
+      <w:bookmarkEnd w:id="2"/>
       <w:r>
         <w:rPr>
           <w:rFonts w:eastAsiaTheme="minorEastAsia"/>
@@ -1879,16 +1720,8 @@
               <w:rPr>
                 <w:rFonts w:eastAsiaTheme="minorEastAsia" w:cstheme="minorEastAsia"/>
               </w:rPr>
-              <w:t xml:space="preserve">using the “treatment” </w:t>
-            </w:r>
-            <w:proofErr w:type="spellStart"/>
-            <w:r>
-              <w:rPr>
-                <w:rFonts w:eastAsiaTheme="minorEastAsia" w:cstheme="minorEastAsia"/>
-              </w:rPr>
-              <w:t>tab_fields</w:t>
-            </w:r>
-            <w:proofErr w:type="spellEnd"/>
+              <w:t>using the “treatment” tab_fields</w:t>
+            </w:r>
             <w:r>
               <w:rPr>
                 <w:rFonts w:eastAsiaTheme="minorEastAsia" w:cstheme="minorEastAsia"/>
@@ -1950,28 +1783,24 @@
               </w:rPr>
               <w:t xml:space="preserve">We inspected the class </w:t>
             </w:r>
-            <w:proofErr w:type="spellStart"/>
             <w:r>
               <w:rPr>
                 <w:rFonts w:eastAsiaTheme="minorEastAsia" w:cstheme="minorEastAsia"/>
               </w:rPr>
               <w:t>DatabaseSeeder</w:t>
             </w:r>
-            <w:proofErr w:type="spellEnd"/>
             <w:r>
               <w:rPr>
                 <w:rFonts w:eastAsiaTheme="minorEastAsia" w:cstheme="minorEastAsia"/>
               </w:rPr>
               <w:t xml:space="preserve"> and </w:t>
             </w:r>
-            <w:proofErr w:type="spellStart"/>
             <w:r>
               <w:rPr>
                 <w:rFonts w:eastAsiaTheme="minorEastAsia" w:cstheme="minorEastAsia"/>
               </w:rPr>
               <w:t>PDFController</w:t>
             </w:r>
-            <w:proofErr w:type="spellEnd"/>
             <w:r>
               <w:rPr>
                 <w:rFonts w:eastAsiaTheme="minorEastAsia" w:cstheme="minorEastAsia"/>
@@ -1994,19 +1823,11 @@
               </w:rPr>
               <w:t xml:space="preserve">We realized this class had to be changed because the method </w:t>
             </w:r>
-            <w:proofErr w:type="spellStart"/>
-            <w:r>
-              <w:rPr>
-                <w:rFonts w:eastAsiaTheme="minorEastAsia" w:cstheme="minorEastAsia"/>
-              </w:rPr>
-              <w:t>seedDefaultTabFields</w:t>
-            </w:r>
-            <w:proofErr w:type="spellEnd"/>
-            <w:r>
-              <w:rPr>
-                <w:rFonts w:eastAsiaTheme="minorEastAsia" w:cstheme="minorEastAsia"/>
-              </w:rPr>
-              <w:t xml:space="preserve"> </w:t>
+            <w:r>
+              <w:rPr>
+                <w:rFonts w:eastAsiaTheme="minorEastAsia" w:cstheme="minorEastAsia"/>
+              </w:rPr>
+              <w:t xml:space="preserve">seedDefaultTabFields </w:t>
             </w:r>
             <w:r>
               <w:rPr>
@@ -2014,19 +1835,11 @@
               </w:rPr>
               <w:t xml:space="preserve">and </w:t>
             </w:r>
-            <w:proofErr w:type="spellStart"/>
-            <w:r>
-              <w:rPr>
-                <w:rFonts w:eastAsiaTheme="minorEastAsia" w:cstheme="minorEastAsia"/>
-              </w:rPr>
-              <w:t>getAssessments</w:t>
-            </w:r>
-            <w:proofErr w:type="spellEnd"/>
-            <w:r>
-              <w:rPr>
-                <w:rFonts w:eastAsiaTheme="minorEastAsia" w:cstheme="minorEastAsia"/>
-              </w:rPr>
-              <w:t xml:space="preserve"> </w:t>
+            <w:r>
+              <w:rPr>
+                <w:rFonts w:eastAsiaTheme="minorEastAsia" w:cstheme="minorEastAsia"/>
+              </w:rPr>
+              <w:t xml:space="preserve">getAssessments </w:t>
             </w:r>
             <w:r>
               <w:rPr>
@@ -2052,14 +1865,12 @@
               </w:rPr>
               <w:t xml:space="preserve"> to get the properties of the </w:t>
             </w:r>
-            <w:proofErr w:type="spellStart"/>
             <w:r>
               <w:rPr>
                 <w:rFonts w:eastAsiaTheme="minorEastAsia" w:cstheme="minorEastAsia"/>
               </w:rPr>
               <w:t>tab_fileds</w:t>
             </w:r>
-            <w:proofErr w:type="spellEnd"/>
             <w:r>
               <w:rPr>
                 <w:rFonts w:eastAsiaTheme="minorEastAsia" w:cstheme="minorEastAsia"/>
@@ -2097,21 +1908,7 @@
               <w:rPr>
                 <w:rFonts w:eastAsiaTheme="minorEastAsia" w:cstheme="minorEastAsia"/>
               </w:rPr>
-              <w:t xml:space="preserve">We found that change the text of those </w:t>
-            </w:r>
-            <w:proofErr w:type="spellStart"/>
-            <w:r>
-              <w:rPr>
-                <w:rFonts w:eastAsiaTheme="minorEastAsia" w:cstheme="minorEastAsia"/>
-              </w:rPr>
-              <w:t>fileds</w:t>
-            </w:r>
-            <w:proofErr w:type="spellEnd"/>
-            <w:r>
-              <w:rPr>
-                <w:rFonts w:eastAsiaTheme="minorEastAsia" w:cstheme="minorEastAsia"/>
-              </w:rPr>
-              <w:t xml:space="preserve"> from treatment to procedure will not </w:t>
+              <w:t xml:space="preserve">We found that change the text of those fileds from treatment to procedure will not </w:t>
             </w:r>
             <w:r>
               <w:rPr>
@@ -2296,22 +2093,14 @@
           <w:sz w:val="18"/>
         </w:rPr>
       </w:pPr>
-      <w:bookmarkStart w:id="4" w:name="_Toc444154498"/>
-      <w:proofErr w:type="spellStart"/>
+      <w:bookmarkStart w:id="3" w:name="_Toc444154498"/>
       <w:r>
         <w:rPr>
           <w:rFonts w:eastAsiaTheme="minorEastAsia"/>
         </w:rPr>
-        <w:t>Prefactoring</w:t>
-      </w:r>
-      <w:proofErr w:type="spellEnd"/>
-      <w:r>
-        <w:rPr>
-          <w:rFonts w:eastAsiaTheme="minorEastAsia"/>
-        </w:rPr>
-        <w:t xml:space="preserve"> </w:t>
-      </w:r>
-      <w:bookmarkEnd w:id="4"/>
+        <w:t xml:space="preserve">Prefactoring </w:t>
+      </w:r>
+      <w:bookmarkEnd w:id="3"/>
       <w:r>
         <w:rPr>
           <w:rFonts w:eastAsiaTheme="minorEastAsia" w:cstheme="minorEastAsia"/>
@@ -2420,28 +2209,24 @@
               </w:rPr>
               <w:t xml:space="preserve"> </w:t>
             </w:r>
-            <w:proofErr w:type="spellStart"/>
             <w:r>
               <w:rPr>
                 <w:rFonts w:eastAsiaTheme="minorEastAsia" w:cstheme="minorEastAsia"/>
               </w:rPr>
               <w:t>treadment</w:t>
             </w:r>
-            <w:proofErr w:type="spellEnd"/>
             <w:r>
               <w:rPr>
                 <w:rFonts w:eastAsiaTheme="minorEastAsia" w:cstheme="minorEastAsia"/>
               </w:rPr>
               <w:t xml:space="preserve"> in class </w:t>
             </w:r>
-            <w:proofErr w:type="spellStart"/>
             <w:r>
               <w:rPr>
                 <w:rFonts w:eastAsiaTheme="minorEastAsia" w:cstheme="minorEastAsia"/>
               </w:rPr>
               <w:t>DatabaseSeeder</w:t>
             </w:r>
-            <w:proofErr w:type="spellEnd"/>
             <w:r>
               <w:rPr>
                 <w:rFonts w:eastAsiaTheme="minorEastAsia" w:cstheme="minorEastAsia"/>
@@ -2454,42 +2239,36 @@
               </w:rPr>
               <w:t xml:space="preserve">(method </w:t>
             </w:r>
-            <w:proofErr w:type="spellStart"/>
             <w:r>
               <w:rPr>
                 <w:rFonts w:eastAsiaTheme="minorEastAsia" w:cstheme="minorEastAsia"/>
               </w:rPr>
               <w:t>seedDefaultTabFields</w:t>
             </w:r>
-            <w:proofErr w:type="spellEnd"/>
             <w:r>
               <w:rPr>
                 <w:rFonts w:eastAsiaTheme="minorEastAsia" w:cstheme="minorEastAsia"/>
               </w:rPr>
               <w:t xml:space="preserve">) and </w:t>
             </w:r>
-            <w:proofErr w:type="spellStart"/>
             <w:r>
               <w:rPr>
                 <w:rFonts w:eastAsiaTheme="minorEastAsia" w:cstheme="minorEastAsia"/>
               </w:rPr>
               <w:t>PDFController</w:t>
             </w:r>
-            <w:proofErr w:type="spellEnd"/>
             <w:r>
               <w:rPr>
                 <w:rFonts w:eastAsiaTheme="minorEastAsia" w:cstheme="minorEastAsia"/>
               </w:rPr>
               <w:t xml:space="preserve"> (method </w:t>
             </w:r>
-            <w:proofErr w:type="spellStart"/>
             <w:r>
               <w:rPr>
                 <w:rFonts w:eastAsiaTheme="minorEastAsia" w:cstheme="minorEastAsia"/>
               </w:rPr>
               <w:t>getAssessments</w:t>
             </w:r>
-            <w:proofErr w:type="spellEnd"/>
             <w:r>
               <w:rPr>
                 <w:rFonts w:eastAsiaTheme="minorEastAsia" w:cstheme="minorEastAsia"/>
@@ -2549,16 +2328,8 @@
               <w:rPr>
                 <w:rFonts w:eastAsiaTheme="minorEastAsia" w:cstheme="minorEastAsia"/>
               </w:rPr>
-              <w:t>and also we ran the system</w:t>
-            </w:r>
-            <w:proofErr w:type="gramStart"/>
-            <w:r>
-              <w:rPr>
-                <w:rFonts w:eastAsiaTheme="minorEastAsia" w:cstheme="minorEastAsia"/>
-              </w:rPr>
-              <w:t>..</w:t>
-            </w:r>
-            <w:proofErr w:type="gramEnd"/>
+              <w:t>and also we ran the system..</w:t>
+            </w:r>
           </w:p>
         </w:tc>
         <w:tc>
@@ -2606,21 +2377,7 @@
               <w:rPr>
                 <w:rFonts w:eastAsiaTheme="minorEastAsia" w:cstheme="minorEastAsia"/>
               </w:rPr>
-              <w:t xml:space="preserve">We committed our changes with </w:t>
-            </w:r>
-            <w:proofErr w:type="spellStart"/>
-            <w:r>
-              <w:rPr>
-                <w:rFonts w:eastAsiaTheme="minorEastAsia" w:cstheme="minorEastAsia"/>
-              </w:rPr>
-              <w:t>git</w:t>
-            </w:r>
-            <w:proofErr w:type="spellEnd"/>
-            <w:r>
-              <w:rPr>
-                <w:rFonts w:eastAsiaTheme="minorEastAsia" w:cstheme="minorEastAsia"/>
-              </w:rPr>
-              <w:t>.</w:t>
+              <w:t>We committed our changes with git.</w:t>
             </w:r>
           </w:p>
         </w:tc>
@@ -2637,21 +2394,7 @@
               <w:rPr>
                 <w:rFonts w:eastAsiaTheme="minorEastAsia" w:cstheme="minorEastAsia"/>
               </w:rPr>
-              <w:t xml:space="preserve">Just in case we need to </w:t>
-            </w:r>
-            <w:proofErr w:type="gramStart"/>
-            <w:r>
-              <w:rPr>
-                <w:rFonts w:eastAsiaTheme="minorEastAsia" w:cstheme="minorEastAsia"/>
-              </w:rPr>
-              <w:t>revert</w:t>
-            </w:r>
-            <w:proofErr w:type="gramEnd"/>
-            <w:r>
-              <w:rPr>
-                <w:rFonts w:eastAsiaTheme="minorEastAsia" w:cstheme="minorEastAsia"/>
-              </w:rPr>
-              <w:t xml:space="preserve"> our changes.</w:t>
+              <w:t>Just in case we need to revert our changes.</w:t>
             </w:r>
           </w:p>
         </w:tc>
@@ -2699,7 +2442,7 @@
           <w:szCs w:val="32"/>
         </w:rPr>
       </w:pPr>
-      <w:bookmarkStart w:id="5" w:name="_Toc444154499"/>
+      <w:bookmarkStart w:id="4" w:name="_Toc444154499"/>
       <w:r>
         <w:rPr>
           <w:rFonts w:eastAsiaTheme="minorEastAsia"/>
@@ -2718,7 +2461,7 @@
         <w:lastRenderedPageBreak/>
         <w:t>Actualization</w:t>
       </w:r>
-      <w:bookmarkEnd w:id="5"/>
+      <w:bookmarkEnd w:id="4"/>
       <w:r>
         <w:rPr>
           <w:rFonts w:eastAsiaTheme="minorEastAsia"/>
@@ -2826,14 +2569,12 @@
               </w:rPr>
               <w:t xml:space="preserve">We have changed classes </w:t>
             </w:r>
-            <w:proofErr w:type="spellStart"/>
             <w:r>
               <w:rPr>
                 <w:rFonts w:eastAsiaTheme="minorEastAsia" w:cstheme="minorEastAsia"/>
               </w:rPr>
               <w:t>DatabaseSeeder</w:t>
             </w:r>
-            <w:proofErr w:type="spellEnd"/>
             <w:r>
               <w:rPr>
                 <w:rFonts w:eastAsiaTheme="minorEastAsia" w:cstheme="minorEastAsia"/>
@@ -2846,42 +2587,36 @@
               </w:rPr>
               <w:t xml:space="preserve">(method </w:t>
             </w:r>
-            <w:proofErr w:type="spellStart"/>
             <w:r>
               <w:rPr>
                 <w:rFonts w:eastAsiaTheme="minorEastAsia" w:cstheme="minorEastAsia"/>
               </w:rPr>
               <w:t>seedDefaultTabFields</w:t>
             </w:r>
-            <w:proofErr w:type="spellEnd"/>
             <w:r>
               <w:rPr>
                 <w:rFonts w:eastAsiaTheme="minorEastAsia" w:cstheme="minorEastAsia"/>
               </w:rPr>
               <w:t xml:space="preserve">) and </w:t>
             </w:r>
-            <w:proofErr w:type="spellStart"/>
             <w:r>
               <w:rPr>
                 <w:rFonts w:eastAsiaTheme="minorEastAsia" w:cstheme="minorEastAsia"/>
               </w:rPr>
               <w:t>PDFController</w:t>
             </w:r>
-            <w:proofErr w:type="spellEnd"/>
             <w:r>
               <w:rPr>
                 <w:rFonts w:eastAsiaTheme="minorEastAsia" w:cstheme="minorEastAsia"/>
               </w:rPr>
               <w:t xml:space="preserve"> (method </w:t>
             </w:r>
-            <w:proofErr w:type="spellStart"/>
             <w:r>
               <w:rPr>
                 <w:rFonts w:eastAsiaTheme="minorEastAsia" w:cstheme="minorEastAsia"/>
               </w:rPr>
               <w:t>getAssessments</w:t>
             </w:r>
-            <w:proofErr w:type="spellEnd"/>
             <w:r>
               <w:rPr>
                 <w:rFonts w:eastAsiaTheme="minorEastAsia" w:cstheme="minorEastAsia"/>
@@ -2905,47 +2640,29 @@
               </w:rPr>
               <w:t xml:space="preserve">We realized that class </w:t>
             </w:r>
-            <w:proofErr w:type="spellStart"/>
             <w:r>
               <w:rPr>
                 <w:rFonts w:eastAsiaTheme="minorEastAsia" w:cstheme="minorEastAsia"/>
               </w:rPr>
               <w:t>DatabaseSeeder</w:t>
             </w:r>
-            <w:proofErr w:type="spellEnd"/>
             <w:r>
               <w:rPr>
                 <w:rFonts w:eastAsiaTheme="minorEastAsia" w:cstheme="minorEastAsia"/>
               </w:rPr>
               <w:t xml:space="preserve"> and </w:t>
             </w:r>
-            <w:proofErr w:type="spellStart"/>
             <w:r>
               <w:rPr>
                 <w:rFonts w:eastAsiaTheme="minorEastAsia" w:cstheme="minorEastAsia"/>
               </w:rPr>
               <w:t>PDFController</w:t>
             </w:r>
-            <w:proofErr w:type="spellEnd"/>
-            <w:r>
-              <w:rPr>
-                <w:rFonts w:eastAsiaTheme="minorEastAsia" w:cstheme="minorEastAsia"/>
-              </w:rPr>
-              <w:t xml:space="preserve"> using the </w:t>
-            </w:r>
-            <w:proofErr w:type="spellStart"/>
-            <w:r>
-              <w:rPr>
-                <w:rFonts w:eastAsiaTheme="minorEastAsia" w:cstheme="minorEastAsia"/>
-              </w:rPr>
-              <w:t>tab_field</w:t>
-            </w:r>
-            <w:proofErr w:type="spellEnd"/>
-            <w:r>
-              <w:rPr>
-                <w:rFonts w:eastAsiaTheme="minorEastAsia" w:cstheme="minorEastAsia"/>
-              </w:rPr>
-              <w:t xml:space="preserve"> treatment.</w:t>
+            <w:r>
+              <w:rPr>
+                <w:rFonts w:eastAsiaTheme="minorEastAsia" w:cstheme="minorEastAsia"/>
+              </w:rPr>
+              <w:t xml:space="preserve"> using the tab_field treatment.</w:t>
             </w:r>
           </w:p>
         </w:tc>
@@ -2986,16 +2703,14 @@
           <w:sz w:val="20"/>
         </w:rPr>
       </w:pPr>
-      <w:bookmarkStart w:id="6" w:name="_Toc444154500"/>
-      <w:proofErr w:type="spellStart"/>
+      <w:bookmarkStart w:id="5" w:name="_Toc444154500"/>
       <w:r>
         <w:rPr>
           <w:rFonts w:eastAsiaTheme="minorEastAsia"/>
         </w:rPr>
         <w:t>Postfactoring</w:t>
       </w:r>
-      <w:bookmarkEnd w:id="6"/>
-      <w:proofErr w:type="spellEnd"/>
+      <w:bookmarkEnd w:id="5"/>
       <w:r>
         <w:rPr>
           <w:rFonts w:eastAsiaTheme="minorEastAsia"/>
@@ -3219,21 +2934,7 @@
               <w:rPr>
                 <w:rFonts w:eastAsiaTheme="minorEastAsia" w:cstheme="minorEastAsia"/>
               </w:rPr>
-              <w:t xml:space="preserve">We committed and pushed our changes with </w:t>
-            </w:r>
-            <w:proofErr w:type="spellStart"/>
-            <w:r>
-              <w:rPr>
-                <w:rFonts w:eastAsiaTheme="minorEastAsia" w:cstheme="minorEastAsia"/>
-              </w:rPr>
-              <w:t>git</w:t>
-            </w:r>
-            <w:proofErr w:type="spellEnd"/>
-            <w:r>
-              <w:rPr>
-                <w:rFonts w:eastAsiaTheme="minorEastAsia" w:cstheme="minorEastAsia"/>
-              </w:rPr>
-              <w:t>.</w:t>
+              <w:t>We committed and pushed our changes with git.</w:t>
             </w:r>
           </w:p>
         </w:tc>
@@ -3250,21 +2951,7 @@
               <w:rPr>
                 <w:rFonts w:eastAsiaTheme="minorEastAsia" w:cstheme="minorEastAsia"/>
               </w:rPr>
-              <w:t xml:space="preserve">Just in case we need to </w:t>
-            </w:r>
-            <w:proofErr w:type="gramStart"/>
-            <w:r>
-              <w:rPr>
-                <w:rFonts w:eastAsiaTheme="minorEastAsia" w:cstheme="minorEastAsia"/>
-              </w:rPr>
-              <w:t>revert</w:t>
-            </w:r>
-            <w:proofErr w:type="gramEnd"/>
-            <w:r>
-              <w:rPr>
-                <w:rFonts w:eastAsiaTheme="minorEastAsia" w:cstheme="minorEastAsia"/>
-              </w:rPr>
-              <w:t xml:space="preserve"> our changes.</w:t>
+              <w:t>Just in case we need to revert our changes.</w:t>
             </w:r>
           </w:p>
         </w:tc>
@@ -3625,14 +3312,14 @@
       <w:pPr>
         <w:pStyle w:val="Heading1"/>
       </w:pPr>
-      <w:bookmarkStart w:id="7" w:name="_Toc444154501"/>
+      <w:bookmarkStart w:id="6" w:name="_Toc444154501"/>
       <w:r>
         <w:rPr>
           <w:rFonts w:eastAsiaTheme="minorEastAsia"/>
         </w:rPr>
         <w:t>Timing</w:t>
       </w:r>
-      <w:bookmarkEnd w:id="7"/>
+      <w:bookmarkEnd w:id="6"/>
     </w:p>
     <w:p>
       <w:r>
@@ -3762,7 +3449,6 @@
             <w:tcW w:w="1815" w:type="dxa"/>
           </w:tcPr>
           <w:p>
-            <w:proofErr w:type="spellStart"/>
             <w:r>
               <w:rPr>
                 <w:rFonts w:eastAsiaTheme="minorEastAsia" w:cstheme="minorEastAsia"/>
@@ -3771,7 +3457,6 @@
               </w:rPr>
               <w:t>Prefactoring</w:t>
             </w:r>
-            <w:proofErr w:type="spellEnd"/>
           </w:p>
         </w:tc>
         <w:tc>
@@ -3828,7 +3513,6 @@
             <w:tcW w:w="1815" w:type="dxa"/>
           </w:tcPr>
           <w:p>
-            <w:proofErr w:type="spellStart"/>
             <w:r>
               <w:rPr>
                 <w:rFonts w:eastAsiaTheme="minorEastAsia" w:cstheme="minorEastAsia"/>
@@ -3837,7 +3521,6 @@
               </w:rPr>
               <w:t>Postfactoring</w:t>
             </w:r>
-            <w:proofErr w:type="spellEnd"/>
           </w:p>
         </w:tc>
         <w:tc>
@@ -3921,15 +3604,71 @@
     <w:p>
       <w:pPr>
         <w:pStyle w:val="Heading1"/>
-      </w:pPr>
-      <w:r>
         <w:rPr>
           <w:rFonts w:eastAsiaTheme="minorEastAsia"/>
         </w:rPr>
+      </w:pPr>
+      <w:r>
+        <w:rPr>
+          <w:rFonts w:eastAsiaTheme="minorEastAsia"/>
+        </w:rPr>
         <w:t xml:space="preserve">Reverse engineering </w:t>
       </w:r>
     </w:p>
+    <w:p/>
     <w:p>
+      <w:r>
+        <w:rPr>
+          <w:noProof/>
+        </w:rPr>
+        <w:drawing>
+          <wp:inline distT="0" distB="0" distL="0" distR="0" wp14:anchorId="4BE9FE40" wp14:editId="4697E297">
+            <wp:extent cx="2490178" cy="3768918"/>
+            <wp:effectExtent l="0" t="0" r="5715" b="3175"/>
+            <wp:docPr id="7" name="Picture 7"/>
+            <wp:cNvGraphicFramePr>
+              <a:graphicFrameLocks xmlns:a="http://schemas.openxmlformats.org/drawingml/2006/main" noChangeAspect="1"/>
+            </wp:cNvGraphicFramePr>
+            <a:graphic xmlns:a="http://schemas.openxmlformats.org/drawingml/2006/main">
+              <a:graphicData uri="http://schemas.openxmlformats.org/drawingml/2006/picture">
+                <pic:pic xmlns:pic="http://schemas.openxmlformats.org/drawingml/2006/picture">
+                  <pic:nvPicPr>
+                    <pic:cNvPr id="0" name="uml.jpg"/>
+                    <pic:cNvPicPr/>
+                  </pic:nvPicPr>
+                  <pic:blipFill>
+                    <a:blip r:embed="rId7">
+                      <a:extLst>
+                        <a:ext uri="{28A0092B-C50C-407E-A947-70E740481C1C}">
+                          <a14:useLocalDpi xmlns:a14="http://schemas.microsoft.com/office/drawing/2010/main" val="0"/>
+                        </a:ext>
+                      </a:extLst>
+                    </a:blip>
+                    <a:stretch>
+                      <a:fillRect/>
+                    </a:stretch>
+                  </pic:blipFill>
+                  <pic:spPr>
+                    <a:xfrm>
+                      <a:off x="0" y="0"/>
+                      <a:ext cx="2491467" cy="3770869"/>
+                    </a:xfrm>
+                    <a:prstGeom prst="rect">
+                      <a:avLst/>
+                    </a:prstGeom>
+                  </pic:spPr>
+                </pic:pic>
+              </a:graphicData>
+            </a:graphic>
+          </wp:inline>
+        </w:drawing>
+      </w:r>
+    </w:p>
+    <w:p/>
+    <w:p/>
+    <w:p>
+      <w:bookmarkStart w:id="7" w:name="_GoBack"/>
+      <w:bookmarkEnd w:id="7"/>
       <w:r>
         <w:t>Following classes we have visited for the second part of the change requests</w:t>
       </w:r>
@@ -3958,7 +3697,7 @@
                     <pic:cNvPicPr/>
                   </pic:nvPicPr>
                   <pic:blipFill>
-                    <a:blip r:embed="rId7">
+                    <a:blip r:embed="rId8">
                       <a:extLst>
                         <a:ext uri="{28A0092B-C50C-407E-A947-70E740481C1C}">
                           <a14:useLocalDpi xmlns:a14="http://schemas.microsoft.com/office/drawing/2010/main" val="0"/>
@@ -4006,7 +3745,7 @@
                     <pic:cNvPicPr/>
                   </pic:nvPicPr>
                   <pic:blipFill>
-                    <a:blip r:embed="rId8">
+                    <a:blip r:embed="rId9">
                       <a:extLst>
                         <a:ext uri="{28A0092B-C50C-407E-A947-70E740481C1C}">
                           <a14:useLocalDpi xmlns:a14="http://schemas.microsoft.com/office/drawing/2010/main" val="0"/>
@@ -4054,7 +3793,7 @@
                     <pic:cNvPicPr/>
                   </pic:nvPicPr>
                   <pic:blipFill>
-                    <a:blip r:embed="rId9">
+                    <a:blip r:embed="rId10">
                       <a:extLst>
                         <a:ext uri="{28A0092B-C50C-407E-A947-70E740481C1C}">
                           <a14:useLocalDpi xmlns:a14="http://schemas.microsoft.com/office/drawing/2010/main" val="0"/>
@@ -4086,7 +3825,6 @@
         <w:rPr>
           <w:noProof/>
         </w:rPr>
-        <w:lastRenderedPageBreak/>
         <w:drawing>
           <wp:inline distT="0" distB="0" distL="0" distR="0" wp14:anchorId="24B94707" wp14:editId="4E8DD5F1">
             <wp:extent cx="2759102" cy="1817133"/>
@@ -4103,7 +3841,7 @@
                     <pic:cNvPicPr/>
                   </pic:nvPicPr>
                   <pic:blipFill>
-                    <a:blip r:embed="rId10">
+                    <a:blip r:embed="rId11">
                       <a:extLst>
                         <a:ext uri="{28A0092B-C50C-407E-A947-70E740481C1C}">
                           <a14:useLocalDpi xmlns:a14="http://schemas.microsoft.com/office/drawing/2010/main" val="0"/>
@@ -4151,7 +3889,7 @@
                     <pic:cNvPicPr/>
                   </pic:nvPicPr>
                   <pic:blipFill>
-                    <a:blip r:embed="rId11">
+                    <a:blip r:embed="rId12">
                       <a:extLst>
                         <a:ext uri="{28A0092B-C50C-407E-A947-70E740481C1C}">
                           <a14:useLocalDpi xmlns:a14="http://schemas.microsoft.com/office/drawing/2010/main" val="0"/>
@@ -4199,7 +3937,7 @@
                     <pic:cNvPicPr/>
                   </pic:nvPicPr>
                   <pic:blipFill>
-                    <a:blip r:embed="rId12">
+                    <a:blip r:embed="rId13">
                       <a:extLst>
                         <a:ext uri="{28A0092B-C50C-407E-A947-70E740481C1C}">
                           <a14:useLocalDpi xmlns:a14="http://schemas.microsoft.com/office/drawing/2010/main" val="0"/>
@@ -4236,6 +3974,7 @@
         <w:rPr>
           <w:rFonts w:eastAsiaTheme="minorEastAsia"/>
         </w:rPr>
+        <w:lastRenderedPageBreak/>
         <w:t>Conclusions</w:t>
       </w:r>
       <w:bookmarkEnd w:id="8"/>
@@ -4276,41 +4015,13 @@
         <w:rPr>
           <w:rFonts w:eastAsiaTheme="minorEastAsia" w:cstheme="minorEastAsia"/>
         </w:rPr>
-        <w:t xml:space="preserve">For the second part of the change request, it took us some time to figure out how the “treatment” field of </w:t>
-      </w:r>
-      <w:proofErr w:type="spellStart"/>
+        <w:t>For the second part of the change request, it took us some time to figure out how the “treatment” field of tab_fileds is used in the HTML code also in the java code</w:t>
+      </w:r>
       <w:r>
         <w:rPr>
           <w:rFonts w:eastAsiaTheme="minorEastAsia" w:cstheme="minorEastAsia"/>
         </w:rPr>
-        <w:t>tab_fileds</w:t>
-      </w:r>
-      <w:proofErr w:type="spellEnd"/>
-      <w:r>
-        <w:rPr>
-          <w:rFonts w:eastAsiaTheme="minorEastAsia" w:cstheme="minorEastAsia"/>
-        </w:rPr>
-        <w:t xml:space="preserve"> is used in the HTML code also in the java code</w:t>
-      </w:r>
-      <w:r>
-        <w:rPr>
-          <w:rFonts w:eastAsiaTheme="minorEastAsia" w:cstheme="minorEastAsia"/>
-        </w:rPr>
-        <w:t>. Also we tried to change the filed name in the database manually but later found that this field is auto generated from the java code and inserted in the database in the runtime. There was a confusion that if the “treatment” field is used from the “tabs” table or the “</w:t>
-      </w:r>
-      <w:proofErr w:type="spellStart"/>
-      <w:r>
-        <w:rPr>
-          <w:rFonts w:eastAsiaTheme="minorEastAsia" w:cstheme="minorEastAsia"/>
-        </w:rPr>
-        <w:t>tab_fields</w:t>
-      </w:r>
-      <w:proofErr w:type="spellEnd"/>
-      <w:r>
-        <w:rPr>
-          <w:rFonts w:eastAsiaTheme="minorEastAsia" w:cstheme="minorEastAsia"/>
-        </w:rPr>
-        <w:t>” table.</w:t>
+        <w:t>. Also we tried to change the filed name in the database manually but later found that this field is auto generated from the java code and inserted in the database in the runtime. There was a confusion that if the “treatment” field is used from the “tabs” table or the “tab_fields” table.</w:t>
       </w:r>
     </w:p>
     <w:p>
@@ -4354,35 +4065,7 @@
         <w:rPr>
           <w:rFonts w:eastAsiaTheme="minorEastAsia" w:cstheme="minorEastAsia"/>
         </w:rPr>
-        <w:t xml:space="preserve"> modified:   app/</w:t>
-      </w:r>
-      <w:proofErr w:type="spellStart"/>
-      <w:r>
-        <w:rPr>
-          <w:rFonts w:eastAsiaTheme="minorEastAsia" w:cstheme="minorEastAsia"/>
-        </w:rPr>
-        <w:t>femr</w:t>
-      </w:r>
-      <w:proofErr w:type="spellEnd"/>
-      <w:r>
-        <w:rPr>
-          <w:rFonts w:eastAsiaTheme="minorEastAsia" w:cstheme="minorEastAsia"/>
-        </w:rPr>
-        <w:t>/</w:t>
-      </w:r>
-      <w:proofErr w:type="spellStart"/>
-      <w:r>
-        <w:rPr>
-          <w:rFonts w:eastAsiaTheme="minorEastAsia" w:cstheme="minorEastAsia"/>
-        </w:rPr>
-        <w:t>ui</w:t>
-      </w:r>
-      <w:proofErr w:type="spellEnd"/>
-      <w:r>
-        <w:rPr>
-          <w:rFonts w:eastAsiaTheme="minorEastAsia" w:cstheme="minorEastAsia"/>
-        </w:rPr>
-        <w:t>/controllers/PDFController.java</w:t>
+        <w:t xml:space="preserve"> modified:   app/femr/ui/controllers/PDFController.java</w:t>
       </w:r>
     </w:p>
     <w:p>
@@ -4404,14 +4087,12 @@
         </w:rPr>
         <w:t xml:space="preserve">Class </w:t>
       </w:r>
-      <w:proofErr w:type="spellStart"/>
       <w:r>
         <w:rPr>
           <w:rFonts w:eastAsiaTheme="minorEastAsia" w:cstheme="minorEastAsia"/>
         </w:rPr>
         <w:t>PDFController</w:t>
       </w:r>
-      <w:proofErr w:type="spellEnd"/>
     </w:p>
     <w:p>
       <w:pPr>
@@ -4432,14 +4113,12 @@
         </w:rPr>
         <w:t xml:space="preserve">Method: </w:t>
       </w:r>
-      <w:proofErr w:type="spellStart"/>
       <w:r>
         <w:rPr>
           <w:rFonts w:eastAsiaTheme="minorEastAsia" w:cstheme="minorEastAsia"/>
         </w:rPr>
         <w:t>getAssessments</w:t>
       </w:r>
-      <w:proofErr w:type="spellEnd"/>
       <w:r>
         <w:rPr>
           <w:rFonts w:eastAsiaTheme="minorEastAsia" w:cstheme="minorEastAsia"/>
@@ -4484,35 +4163,7 @@
         <w:rPr>
           <w:rFonts w:eastAsiaTheme="minorEastAsia" w:cstheme="minorEastAsia"/>
         </w:rPr>
-        <w:t xml:space="preserve"> modified:   app/</w:t>
-      </w:r>
-      <w:proofErr w:type="spellStart"/>
-      <w:r>
-        <w:rPr>
-          <w:rFonts w:eastAsiaTheme="minorEastAsia" w:cstheme="minorEastAsia"/>
-        </w:rPr>
-        <w:t>femr</w:t>
-      </w:r>
-      <w:proofErr w:type="spellEnd"/>
-      <w:r>
-        <w:rPr>
-          <w:rFonts w:eastAsiaTheme="minorEastAsia" w:cstheme="minorEastAsia"/>
-        </w:rPr>
-        <w:t>/</w:t>
-      </w:r>
-      <w:proofErr w:type="spellStart"/>
-      <w:r>
-        <w:rPr>
-          <w:rFonts w:eastAsiaTheme="minorEastAsia" w:cstheme="minorEastAsia"/>
-        </w:rPr>
-        <w:t>ui</w:t>
-      </w:r>
-      <w:proofErr w:type="spellEnd"/>
-      <w:r>
-        <w:rPr>
-          <w:rFonts w:eastAsiaTheme="minorEastAsia" w:cstheme="minorEastAsia"/>
-        </w:rPr>
-        <w:t>/views/history/indexEncounter.scala.html</w:t>
+        <w:t xml:space="preserve"> modified:   app/femr/ui/views/history/indexEncounter.scala.html</w:t>
       </w:r>
     </w:p>
     <w:p>
@@ -4528,14 +4179,12 @@
           <w:rFonts w:eastAsiaTheme="minorEastAsia" w:cstheme="minorEastAsia"/>
         </w:rPr>
       </w:pPr>
-      <w:proofErr w:type="spellStart"/>
       <w:r>
         <w:rPr>
           <w:rFonts w:eastAsiaTheme="minorEastAsia" w:cstheme="minorEastAsia"/>
         </w:rPr>
         <w:t>treatmentFieldMap.get</w:t>
       </w:r>
-      <w:proofErr w:type="spellEnd"/>
     </w:p>
     <w:p>
       <w:pPr>
@@ -4574,35 +4223,7 @@
         <w:rPr>
           <w:rFonts w:eastAsiaTheme="minorEastAsia" w:cstheme="minorEastAsia"/>
         </w:rPr>
-        <w:t xml:space="preserve"> modified:   app/</w:t>
-      </w:r>
-      <w:proofErr w:type="spellStart"/>
-      <w:r>
-        <w:rPr>
-          <w:rFonts w:eastAsiaTheme="minorEastAsia" w:cstheme="minorEastAsia"/>
-        </w:rPr>
-        <w:t>femr</w:t>
-      </w:r>
-      <w:proofErr w:type="spellEnd"/>
-      <w:r>
-        <w:rPr>
-          <w:rFonts w:eastAsiaTheme="minorEastAsia" w:cstheme="minorEastAsia"/>
-        </w:rPr>
-        <w:t>/</w:t>
-      </w:r>
-      <w:proofErr w:type="spellStart"/>
-      <w:r>
-        <w:rPr>
-          <w:rFonts w:eastAsiaTheme="minorEastAsia" w:cstheme="minorEastAsia"/>
-        </w:rPr>
-        <w:t>ui</w:t>
-      </w:r>
-      <w:proofErr w:type="spellEnd"/>
-      <w:r>
-        <w:rPr>
-          <w:rFonts w:eastAsiaTheme="minorEastAsia" w:cstheme="minorEastAsia"/>
-        </w:rPr>
-        <w:t>/views/partials/medical/tabs/treatmentTab.scala.html</w:t>
+        <w:t xml:space="preserve"> modified:   app/femr/ui/views/partials/medical/tabs/treatmentTab.scala.html</w:t>
       </w:r>
     </w:p>
     <w:p>
@@ -4662,35 +4283,7 @@
         <w:rPr>
           <w:rFonts w:eastAsiaTheme="minorEastAsia" w:cstheme="minorEastAsia"/>
         </w:rPr>
-        <w:t xml:space="preserve"> modified:   app/</w:t>
-      </w:r>
-      <w:proofErr w:type="spellStart"/>
-      <w:r>
-        <w:rPr>
-          <w:rFonts w:eastAsiaTheme="minorEastAsia" w:cstheme="minorEastAsia"/>
-        </w:rPr>
-        <w:t>femr</w:t>
-      </w:r>
-      <w:proofErr w:type="spellEnd"/>
-      <w:r>
-        <w:rPr>
-          <w:rFonts w:eastAsiaTheme="minorEastAsia" w:cstheme="minorEastAsia"/>
-        </w:rPr>
-        <w:t>/</w:t>
-      </w:r>
-      <w:proofErr w:type="spellStart"/>
-      <w:r>
-        <w:rPr>
-          <w:rFonts w:eastAsiaTheme="minorEastAsia" w:cstheme="minorEastAsia"/>
-        </w:rPr>
-        <w:t>util</w:t>
-      </w:r>
-      <w:proofErr w:type="spellEnd"/>
-      <w:r>
-        <w:rPr>
-          <w:rFonts w:eastAsiaTheme="minorEastAsia" w:cstheme="minorEastAsia"/>
-        </w:rPr>
-        <w:t>/startup/DatabaseSeeder.java</w:t>
+        <w:t xml:space="preserve"> modified:   app/femr/util/startup/DatabaseSeeder.java</w:t>
       </w:r>
     </w:p>
     <w:p>
@@ -4712,14 +4305,12 @@
         </w:rPr>
         <w:t xml:space="preserve">Method: </w:t>
       </w:r>
-      <w:proofErr w:type="spellStart"/>
       <w:r>
         <w:rPr>
           <w:rFonts w:eastAsiaTheme="minorEastAsia" w:cstheme="minorEastAsia"/>
         </w:rPr>
         <w:t>seedDefaultTabFields</w:t>
       </w:r>
-      <w:proofErr w:type="spellEnd"/>
     </w:p>
     <w:p>
       <w:pPr>
@@ -6911,7 +6502,7 @@
 </file>
 
 <file path=customXml/itemProps1.xml><?xml version="1.0" encoding="utf-8"?>
-<ds:datastoreItem xmlns:ds="http://schemas.openxmlformats.org/officeDocument/2006/customXml" ds:itemID="{D7FD8FEF-A76F-4824-BBB0-E47F2EFFCF7F}">
+<ds:datastoreItem xmlns:ds="http://schemas.openxmlformats.org/officeDocument/2006/customXml" ds:itemID="{FFEC27B4-3BCB-4F94-93AE-C46B5A0C097E}">
   <ds:schemaRefs>
     <ds:schemaRef ds:uri="http://schemas.openxmlformats.org/officeDocument/2006/bibliography"/>
   </ds:schemaRefs>

</xml_diff>